<commit_message>
Up more file :))
</commit_message>
<xml_diff>
--- a/Lab4.docx
+++ b/Lab4.docx
@@ -669,15 +669,7 @@
                 <w:sz w:val="28"/>
                 <w:szCs w:val="28"/>
               </w:rPr>
-              <w:t>1</w:t>
-            </w:r>
-            <w:r>
-              <w:rPr>
-                <w:rFonts w:ascii="Times New Roman" w:eastAsia="Times New Roman" w:hAnsi="Times New Roman" w:cs="Times New Roman"/>
-                <w:sz w:val="28"/>
-                <w:szCs w:val="28"/>
-              </w:rPr>
-              <w:t>4</w:t>
+              <w:t>14</w:t>
             </w:r>
           </w:p>
         </w:tc>
@@ -856,15 +848,7 @@
                 <w:sz w:val="28"/>
                 <w:szCs w:val="28"/>
               </w:rPr>
-              <w:t>1</w:t>
-            </w:r>
-            <w:r>
-              <w:rPr>
-                <w:rFonts w:ascii="Times New Roman" w:eastAsia="Times New Roman" w:hAnsi="Times New Roman" w:cs="Times New Roman"/>
-                <w:sz w:val="28"/>
-                <w:szCs w:val="28"/>
-              </w:rPr>
-              <w:t>c</w:t>
+              <w:t>1c</w:t>
             </w:r>
           </w:p>
         </w:tc>
@@ -1578,15 +1562,7 @@
                 <w:sz w:val="28"/>
                 <w:szCs w:val="28"/>
               </w:rPr>
-              <w:t>0</w:t>
-            </w:r>
-            <w:r>
-              <w:rPr>
-                <w:rFonts w:ascii="Times New Roman" w:eastAsia="Times New Roman" w:hAnsi="Times New Roman" w:cs="Times New Roman"/>
-                <w:sz w:val="28"/>
-                <w:szCs w:val="28"/>
-              </w:rPr>
-              <w:t>8</w:t>
+              <w:t>08</w:t>
             </w:r>
           </w:p>
         </w:tc>
@@ -1763,15 +1739,7 @@
                 <w:sz w:val="28"/>
                 <w:szCs w:val="28"/>
               </w:rPr>
-              <w:t>2</w:t>
-            </w:r>
-            <w:r>
-              <w:rPr>
-                <w:rFonts w:ascii="Times New Roman" w:eastAsia="Times New Roman" w:hAnsi="Times New Roman" w:cs="Times New Roman"/>
-                <w:sz w:val="28"/>
-                <w:szCs w:val="28"/>
-              </w:rPr>
-              <w:t>8</w:t>
+              <w:t>28</w:t>
             </w:r>
           </w:p>
         </w:tc>
@@ -2582,15 +2550,7 @@
                 <w:sz w:val="28"/>
                 <w:szCs w:val="28"/>
               </w:rPr>
-              <w:t>0</w:t>
-            </w:r>
-            <w:r>
-              <w:rPr>
-                <w:rFonts w:ascii="Times New Roman" w:eastAsia="Times New Roman" w:hAnsi="Times New Roman" w:cs="Times New Roman"/>
-                <w:sz w:val="28"/>
-                <w:szCs w:val="28"/>
-              </w:rPr>
-              <w:t>c</w:t>
+              <w:t>0c</w:t>
             </w:r>
           </w:p>
         </w:tc>
@@ -4013,15 +3973,7 @@
                 <w:sz w:val="28"/>
                 <w:szCs w:val="28"/>
               </w:rPr>
-              <w:t>3</w:t>
-            </w:r>
-            <w:r>
-              <w:rPr>
-                <w:rFonts w:ascii="Times New Roman" w:eastAsia="Times New Roman" w:hAnsi="Times New Roman" w:cs="Times New Roman"/>
-                <w:sz w:val="28"/>
-                <w:szCs w:val="28"/>
-              </w:rPr>
-              <w:t>8</w:t>
+              <w:t>38</w:t>
             </w:r>
           </w:p>
         </w:tc>
@@ -4624,15 +4576,7 @@
                 <w:sz w:val="28"/>
                 <w:szCs w:val="28"/>
               </w:rPr>
-              <w:t>4</w:t>
-            </w:r>
-            <w:r>
-              <w:rPr>
-                <w:rFonts w:ascii="Times New Roman" w:eastAsia="Times New Roman" w:hAnsi="Times New Roman" w:cs="Times New Roman"/>
-                <w:sz w:val="28"/>
-                <w:szCs w:val="28"/>
-              </w:rPr>
-              <w:t>4</w:t>
+              <w:t>44</w:t>
             </w:r>
           </w:p>
         </w:tc>
@@ -5035,15 +4979,7 @@
                 <w:sz w:val="28"/>
                 <w:szCs w:val="28"/>
               </w:rPr>
-              <w:t>1</w:t>
-            </w:r>
-            <w:r>
-              <w:rPr>
-                <w:rFonts w:ascii="Times New Roman" w:eastAsia="Times New Roman" w:hAnsi="Times New Roman" w:cs="Times New Roman"/>
-                <w:sz w:val="28"/>
-                <w:szCs w:val="28"/>
-              </w:rPr>
-              <w:t>8</w:t>
+              <w:t>18</w:t>
             </w:r>
           </w:p>
         </w:tc>
@@ -5829,6 +5765,7 @@
       <w:r>
         <w:rPr>
           <w:rFonts w:ascii="Times New Roman" w:hAnsi="Times New Roman" w:cs="Times New Roman"/>
+          <w:noProof/>
           <w:sz w:val="28"/>
           <w:szCs w:val="28"/>
         </w:rPr>
@@ -5884,23 +5821,7 @@
           <w:sz w:val="28"/>
           <w:szCs w:val="28"/>
         </w:rPr>
-        <w:t xml:space="preserve">Kết quả khi chạy chương trình trong 1 lần của hình </w:t>
-      </w:r>
-      <w:r>
-        <w:rPr>
-          <w:rFonts w:ascii="Times New Roman" w:hAnsi="Times New Roman" w:cs="Times New Roman"/>
-          <w:sz w:val="28"/>
-          <w:szCs w:val="28"/>
-        </w:rPr>
-        <w:t>2</w:t>
-      </w:r>
-      <w:r>
-        <w:rPr>
-          <w:rFonts w:ascii="Times New Roman" w:hAnsi="Times New Roman" w:cs="Times New Roman"/>
-          <w:sz w:val="28"/>
-          <w:szCs w:val="28"/>
-        </w:rPr>
-        <w:t>:</w:t>
+        <w:t>Kết quả khi chạy chương trình trong 1 lần của hình 2:</w:t>
       </w:r>
     </w:p>
     <w:p>
@@ -5915,6 +5836,7 @@
       <w:r>
         <w:rPr>
           <w:rFonts w:ascii="Times New Roman" w:hAnsi="Times New Roman" w:cs="Times New Roman"/>
+          <w:noProof/>
           <w:sz w:val="28"/>
           <w:szCs w:val="28"/>
         </w:rPr>
@@ -5985,6 +5907,7 @@
       <w:r>
         <w:rPr>
           <w:rFonts w:ascii="Times New Roman" w:hAnsi="Times New Roman" w:cs="Times New Roman"/>
+          <w:noProof/>
           <w:sz w:val="28"/>
           <w:szCs w:val="28"/>
         </w:rPr>
@@ -7598,6 +7521,7 @@
       <w:r>
         <w:rPr>
           <w:rFonts w:ascii="Times New Roman" w:hAnsi="Times New Roman" w:cs="Times New Roman"/>
+          <w:noProof/>
           <w:sz w:val="28"/>
           <w:szCs w:val="28"/>
         </w:rPr>
@@ -7700,6 +7624,7 @@
       <w:r>
         <w:rPr>
           <w:rFonts w:ascii="Times New Roman" w:hAnsi="Times New Roman" w:cs="Times New Roman"/>
+          <w:noProof/>
           <w:sz w:val="28"/>
           <w:szCs w:val="28"/>
         </w:rPr>
@@ -7778,6 +7703,7 @@
       <w:r>
         <w:rPr>
           <w:rFonts w:ascii="Times New Roman" w:hAnsi="Times New Roman" w:cs="Times New Roman"/>
+          <w:noProof/>
           <w:sz w:val="28"/>
           <w:szCs w:val="28"/>
         </w:rPr>
@@ -7857,6 +7783,7 @@
       <w:r>
         <w:rPr>
           <w:rFonts w:ascii="Times New Roman" w:hAnsi="Times New Roman" w:cs="Times New Roman"/>
+          <w:noProof/>
           <w:sz w:val="28"/>
           <w:szCs w:val="28"/>
         </w:rPr>
@@ -7912,15 +7839,7 @@
           <w:sz w:val="28"/>
           <w:szCs w:val="28"/>
         </w:rPr>
-        <w:t>Khi return đã được lặp lại n – 1 lần thì $ra được lấy ra từ trong stack sẽ là địa chỉ sau lệnh jal fact của label main</w:t>
-      </w:r>
-      <w:r>
-        <w:rPr>
-          <w:rFonts w:ascii="Times New Roman" w:hAnsi="Times New Roman" w:cs="Times New Roman"/>
-          <w:sz w:val="28"/>
-          <w:szCs w:val="28"/>
-        </w:rPr>
-        <w:t>, nên jr $ra sẽ đưa chương trình thoát khỏi đệ quy và lấy được kết quả 10!</w:t>
+        <w:t>Khi return đã được lặp lại n – 1 lần thì $ra được lấy ra từ trong stack sẽ là địa chỉ sau lệnh jal fact của label main, nên jr $ra sẽ đưa chương trình thoát khỏi đệ quy và lấy được kết quả 10!</w:t>
       </w:r>
     </w:p>
     <w:p>
@@ -7983,6 +7902,7 @@
       <w:r>
         <w:rPr>
           <w:rFonts w:ascii="Times New Roman" w:hAnsi="Times New Roman" w:cs="Times New Roman"/>
+          <w:noProof/>
           <w:sz w:val="28"/>
           <w:szCs w:val="28"/>
         </w:rPr>
@@ -10914,6 +10834,7 @@
       <w:r>
         <w:rPr>
           <w:rFonts w:ascii="Times New Roman" w:hAnsi="Times New Roman" w:cs="Times New Roman"/>
+          <w:noProof/>
           <w:sz w:val="28"/>
           <w:szCs w:val="28"/>
         </w:rPr>
@@ -10984,6 +10905,7 @@
       <w:r>
         <w:rPr>
           <w:rFonts w:ascii="Times New Roman" w:hAnsi="Times New Roman" w:cs="Times New Roman"/>
+          <w:noProof/>
           <w:sz w:val="28"/>
           <w:szCs w:val="28"/>
         </w:rPr>
@@ -11071,6 +10993,7 @@
       <w:r>
         <w:rPr>
           <w:rFonts w:ascii="Times New Roman" w:hAnsi="Times New Roman" w:cs="Times New Roman"/>
+          <w:noProof/>
           <w:sz w:val="28"/>
           <w:szCs w:val="28"/>
         </w:rPr>
@@ -11126,7 +11049,7 @@
           <w:sz w:val="28"/>
           <w:szCs w:val="28"/>
         </w:rPr>
-        <w:t>Ở label fibonacci, nhóm sẽ so sánh $a2 có bằng 0 hay không. Nếu khác thì nhảy sang label else. Nếu bằng thì sẽ lưu giá trị $ra để nhảy về</w:t>
+        <w:t>Ở label fibonacci, nhóm sẽ lưu giá trị $ra để nhảy về</w:t>
       </w:r>
     </w:p>
     <w:p>
@@ -11141,13 +11064,14 @@
       <w:r>
         <w:rPr>
           <w:rFonts w:ascii="Times New Roman" w:hAnsi="Times New Roman" w:cs="Times New Roman"/>
+          <w:noProof/>
           <w:sz w:val="28"/>
           <w:szCs w:val="28"/>
         </w:rPr>
         <w:drawing>
-          <wp:inline distT="0" distB="0" distL="0" distR="0" wp14:anchorId="66C1FAA2" wp14:editId="7D544B9E">
-            <wp:extent cx="5943600" cy="1275080"/>
-            <wp:effectExtent l="0" t="0" r="0" b="1270"/>
+          <wp:inline distT="0" distB="0" distL="0" distR="0" wp14:anchorId="66C1FAA2" wp14:editId="59B99CC8">
+            <wp:extent cx="5943600" cy="999084"/>
+            <wp:effectExtent l="0" t="0" r="0" b="0"/>
             <wp:docPr id="29" name="Hình ảnh 29"/>
             <wp:cNvGraphicFramePr>
               <a:graphicFrameLocks xmlns:a="http://schemas.openxmlformats.org/drawingml/2006/main" noChangeAspect="1"/>
@@ -11156,11 +11080,17 @@
               <a:graphicData uri="http://schemas.openxmlformats.org/drawingml/2006/picture">
                 <pic:pic xmlns:pic="http://schemas.openxmlformats.org/drawingml/2006/picture">
                   <pic:nvPicPr>
-                    <pic:cNvPr id="1" name=""/>
+                    <pic:cNvPr id="29" name="Hình ảnh 29"/>
                     <pic:cNvPicPr/>
                   </pic:nvPicPr>
                   <pic:blipFill>
-                    <a:blip r:embed="rId38"/>
+                    <a:blip r:embed="rId38">
+                      <a:extLst>
+                        <a:ext uri="{28A0092B-C50C-407E-A947-70E740481C1C}">
+                          <a14:useLocalDpi xmlns:a14="http://schemas.microsoft.com/office/drawing/2010/main" val="0"/>
+                        </a:ext>
+                      </a:extLst>
+                    </a:blip>
                     <a:stretch>
                       <a:fillRect/>
                     </a:stretch>
@@ -11168,7 +11098,7 @@
                   <pic:spPr>
                     <a:xfrm>
                       <a:off x="0" y="0"/>
-                      <a:ext cx="5943600" cy="1275080"/>
+                      <a:ext cx="5943600" cy="999084"/>
                     </a:xfrm>
                     <a:prstGeom prst="rect">
                       <a:avLst/>
@@ -11196,7 +11126,15 @@
           <w:sz w:val="28"/>
           <w:szCs w:val="28"/>
         </w:rPr>
-        <w:t>Ở label else, nhóm xuất kết quả ra màn hình I/O kèm dấu cách</w:t>
+        <w:t xml:space="preserve">Tiếp theo </w:t>
+      </w:r>
+      <w:r>
+        <w:rPr>
+          <w:rFonts w:ascii="Times New Roman" w:hAnsi="Times New Roman" w:cs="Times New Roman"/>
+          <w:sz w:val="28"/>
+          <w:szCs w:val="28"/>
+        </w:rPr>
+        <w:t>nhóm xuất kết quả ra màn hình I/O kèm dấu cách</w:t>
       </w:r>
     </w:p>
     <w:p>
@@ -11211,14 +11149,14 @@
       <w:r>
         <w:rPr>
           <w:rFonts w:ascii="Times New Roman" w:hAnsi="Times New Roman" w:cs="Times New Roman"/>
-          <w:sz w:val="28"/>
-          <w:szCs w:val="28"/>
-        </w:rPr>
-        <w:lastRenderedPageBreak/>
+          <w:noProof/>
+          <w:sz w:val="28"/>
+          <w:szCs w:val="28"/>
+        </w:rPr>
         <w:drawing>
-          <wp:inline distT="0" distB="0" distL="0" distR="0" wp14:anchorId="692C1915" wp14:editId="352A7F38">
-            <wp:extent cx="5943600" cy="2013585"/>
-            <wp:effectExtent l="0" t="0" r="0" b="5715"/>
+          <wp:inline distT="0" distB="0" distL="0" distR="0" wp14:anchorId="692C1915" wp14:editId="324FD3D2">
+            <wp:extent cx="5943600" cy="1919750"/>
+            <wp:effectExtent l="0" t="0" r="0" b="4445"/>
             <wp:docPr id="30" name="Hình ảnh 30"/>
             <wp:cNvGraphicFramePr>
               <a:graphicFrameLocks xmlns:a="http://schemas.openxmlformats.org/drawingml/2006/main" noChangeAspect="1"/>
@@ -11227,11 +11165,17 @@
               <a:graphicData uri="http://schemas.openxmlformats.org/drawingml/2006/picture">
                 <pic:pic xmlns:pic="http://schemas.openxmlformats.org/drawingml/2006/picture">
                   <pic:nvPicPr>
-                    <pic:cNvPr id="1" name=""/>
+                    <pic:cNvPr id="30" name="Hình ảnh 30"/>
                     <pic:cNvPicPr/>
                   </pic:nvPicPr>
                   <pic:blipFill>
-                    <a:blip r:embed="rId39"/>
+                    <a:blip r:embed="rId39">
+                      <a:extLst>
+                        <a:ext uri="{28A0092B-C50C-407E-A947-70E740481C1C}">
+                          <a14:useLocalDpi xmlns:a14="http://schemas.microsoft.com/office/drawing/2010/main" val="0"/>
+                        </a:ext>
+                      </a:extLst>
+                    </a:blip>
                     <a:stretch>
                       <a:fillRect/>
                     </a:stretch>
@@ -11239,7 +11183,7 @@
                   <pic:spPr>
                     <a:xfrm>
                       <a:off x="0" y="0"/>
-                      <a:ext cx="5943600" cy="2013585"/>
+                      <a:ext cx="5943600" cy="1919750"/>
                     </a:xfrm>
                     <a:prstGeom prst="rect">
                       <a:avLst/>
@@ -11267,6 +11211,7 @@
           <w:sz w:val="28"/>
           <w:szCs w:val="28"/>
         </w:rPr>
+        <w:lastRenderedPageBreak/>
         <w:t>Sau đó nhóm gán $t0 = $a2, $a2 = $a1 + $a2 và $a1 = $t0 vd:</w:t>
       </w:r>
     </w:p>
@@ -11516,13 +11461,14 @@
       <w:r>
         <w:rPr>
           <w:rFonts w:ascii="Times New Roman" w:hAnsi="Times New Roman" w:cs="Times New Roman"/>
+          <w:noProof/>
           <w:sz w:val="28"/>
           <w:szCs w:val="28"/>
         </w:rPr>
         <w:drawing>
-          <wp:inline distT="0" distB="0" distL="0" distR="0" wp14:anchorId="0E9B09AC" wp14:editId="1F74C906">
-            <wp:extent cx="5943600" cy="2094865"/>
-            <wp:effectExtent l="0" t="0" r="0" b="635"/>
+          <wp:inline distT="0" distB="0" distL="0" distR="0" wp14:anchorId="0E9B09AC" wp14:editId="5C7A19C6">
+            <wp:extent cx="5943600" cy="2074984"/>
+            <wp:effectExtent l="0" t="0" r="0" b="1905"/>
             <wp:docPr id="31" name="Hình ảnh 31"/>
             <wp:cNvGraphicFramePr>
               <a:graphicFrameLocks xmlns:a="http://schemas.openxmlformats.org/drawingml/2006/main" noChangeAspect="1"/>
@@ -11531,11 +11477,17 @@
               <a:graphicData uri="http://schemas.openxmlformats.org/drawingml/2006/picture">
                 <pic:pic xmlns:pic="http://schemas.openxmlformats.org/drawingml/2006/picture">
                   <pic:nvPicPr>
-                    <pic:cNvPr id="1" name=""/>
+                    <pic:cNvPr id="31" name="Hình ảnh 31"/>
                     <pic:cNvPicPr/>
                   </pic:nvPicPr>
                   <pic:blipFill>
-                    <a:blip r:embed="rId40"/>
+                    <a:blip r:embed="rId40">
+                      <a:extLst>
+                        <a:ext uri="{28A0092B-C50C-407E-A947-70E740481C1C}">
+                          <a14:useLocalDpi xmlns:a14="http://schemas.microsoft.com/office/drawing/2010/main" val="0"/>
+                        </a:ext>
+                      </a:extLst>
+                    </a:blip>
                     <a:stretch>
                       <a:fillRect/>
                     </a:stretch>
@@ -11543,7 +11495,7 @@
                   <pic:spPr>
                     <a:xfrm>
                       <a:off x="0" y="0"/>
-                      <a:ext cx="5943600" cy="2094865"/>
+                      <a:ext cx="5943600" cy="2074984"/>
                     </a:xfrm>
                     <a:prstGeom prst="rect">
                       <a:avLst/>
@@ -11581,7 +11533,7 @@
           <w:sz w:val="28"/>
           <w:szCs w:val="28"/>
         </w:rPr>
-        <w:t xml:space="preserve">Ở label return, nhóm sẽ lấy giá trị $ra (địa chỉ lệnh sau lệnh jal fibonacci ở label main) đã lưu ở stack gán vào $ra và nhảy về địa chỉ đó </w:t>
+        <w:t xml:space="preserve">Ở label return, nhóm sẽ lấy giá trị $ra đã lưu ở stack gán vào $ra và nhảy về địa chỉ đó </w:t>
       </w:r>
     </w:p>
     <w:p>
@@ -11596,14 +11548,14 @@
       <w:r>
         <w:rPr>
           <w:rFonts w:ascii="Times New Roman" w:hAnsi="Times New Roman" w:cs="Times New Roman"/>
-          <w:sz w:val="28"/>
-          <w:szCs w:val="28"/>
-        </w:rPr>
-        <w:lastRenderedPageBreak/>
+          <w:noProof/>
+          <w:sz w:val="28"/>
+          <w:szCs w:val="28"/>
+        </w:rPr>
         <w:drawing>
-          <wp:inline distT="0" distB="0" distL="0" distR="0" wp14:anchorId="2559B242" wp14:editId="4B9185B4">
-            <wp:extent cx="5943600" cy="1058545"/>
-            <wp:effectExtent l="0" t="0" r="0" b="8255"/>
+          <wp:inline distT="0" distB="0" distL="0" distR="0" wp14:anchorId="2559B242" wp14:editId="5CABA684">
+            <wp:extent cx="5943600" cy="1046456"/>
+            <wp:effectExtent l="0" t="0" r="0" b="1905"/>
             <wp:docPr id="32" name="Hình ảnh 32"/>
             <wp:cNvGraphicFramePr>
               <a:graphicFrameLocks xmlns:a="http://schemas.openxmlformats.org/drawingml/2006/main" noChangeAspect="1"/>
@@ -11612,11 +11564,17 @@
               <a:graphicData uri="http://schemas.openxmlformats.org/drawingml/2006/picture">
                 <pic:pic xmlns:pic="http://schemas.openxmlformats.org/drawingml/2006/picture">
                   <pic:nvPicPr>
-                    <pic:cNvPr id="1" name=""/>
+                    <pic:cNvPr id="32" name="Hình ảnh 32"/>
                     <pic:cNvPicPr/>
                   </pic:nvPicPr>
                   <pic:blipFill>
-                    <a:blip r:embed="rId41"/>
+                    <a:blip r:embed="rId41">
+                      <a:extLst>
+                        <a:ext uri="{28A0092B-C50C-407E-A947-70E740481C1C}">
+                          <a14:useLocalDpi xmlns:a14="http://schemas.microsoft.com/office/drawing/2010/main" val="0"/>
+                        </a:ext>
+                      </a:extLst>
+                    </a:blip>
                     <a:stretch>
                       <a:fillRect/>
                     </a:stretch>
@@ -11624,7 +11582,7 @@
                   <pic:spPr>
                     <a:xfrm>
                       <a:off x="0" y="0"/>
-                      <a:ext cx="5943600" cy="1058545"/>
+                      <a:ext cx="5943600" cy="1046456"/>
                     </a:xfrm>
                     <a:prstGeom prst="rect">
                       <a:avLst/>
@@ -11652,7 +11610,39 @@
           <w:sz w:val="28"/>
           <w:szCs w:val="28"/>
         </w:rPr>
-        <w:t>Và nhảy tới label exit</w:t>
+        <w:t>Và</w:t>
+      </w:r>
+      <w:r>
+        <w:rPr>
+          <w:rFonts w:ascii="Times New Roman" w:hAnsi="Times New Roman" w:cs="Times New Roman"/>
+          <w:sz w:val="28"/>
+          <w:szCs w:val="28"/>
+        </w:rPr>
+        <w:t xml:space="preserve"> sau một hồi chương trình sẽ </w:t>
+      </w:r>
+      <w:r>
+        <w:rPr>
+          <w:rFonts w:ascii="Times New Roman" w:hAnsi="Times New Roman" w:cs="Times New Roman"/>
+          <w:sz w:val="28"/>
+          <w:szCs w:val="28"/>
+        </w:rPr>
+        <w:t>nhảy tới</w:t>
+      </w:r>
+      <w:r>
+        <w:rPr>
+          <w:rFonts w:ascii="Times New Roman" w:hAnsi="Times New Roman" w:cs="Times New Roman"/>
+          <w:sz w:val="28"/>
+          <w:szCs w:val="28"/>
+        </w:rPr>
+        <w:t xml:space="preserve"> lệnh sau lệnh jal fibonacci đầu tiên thì sẽ nhảy tới</w:t>
+      </w:r>
+      <w:r>
+        <w:rPr>
+          <w:rFonts w:ascii="Times New Roman" w:hAnsi="Times New Roman" w:cs="Times New Roman"/>
+          <w:sz w:val="28"/>
+          <w:szCs w:val="28"/>
+        </w:rPr>
+        <w:t xml:space="preserve"> label exit</w:t>
       </w:r>
     </w:p>
     <w:p>
@@ -11667,6 +11657,7 @@
       <w:r>
         <w:rPr>
           <w:rFonts w:ascii="Times New Roman" w:hAnsi="Times New Roman" w:cs="Times New Roman"/>
+          <w:noProof/>
           <w:sz w:val="28"/>
           <w:szCs w:val="28"/>
         </w:rPr>

</xml_diff>